<commit_message>
create new reposatory and collabrating
</commit_message>
<xml_diff>
--- a/git.docx
+++ b/git.docx
@@ -663,6 +663,27 @@
       </w:r>
     </w:p>
     <w:p>
+      <w:pPr>
+        <w:rPr>
+          <w:noProof/>
+        </w:rPr>
+      </w:pPr>
+    </w:p>
+    <w:p>
+      <w:pPr>
+        <w:rPr>
+          <w:noProof/>
+        </w:rPr>
+      </w:pPr>
+    </w:p>
+    <w:p>
+      <w:pPr>
+        <w:rPr>
+          <w:noProof/>
+        </w:rPr>
+      </w:pPr>
+    </w:p>
+    <w:p>
       <w:r>
         <w:rPr>
           <w:noProof/>
@@ -685,6 +706,186 @@
                   </pic:nvPicPr>
                   <pic:blipFill>
                     <a:blip r:embed="rId17" cstate="print">
+                      <a:extLst>
+                        <a:ext uri="{28A0092B-C50C-407E-A947-70E740481C1C}">
+                          <a14:useLocalDpi xmlns:a14="http://schemas.microsoft.com/office/drawing/2010/main" val="0"/>
+                        </a:ext>
+                      </a:extLst>
+                    </a:blip>
+                    <a:stretch>
+                      <a:fillRect/>
+                    </a:stretch>
+                  </pic:blipFill>
+                  <pic:spPr>
+                    <a:xfrm>
+                      <a:off x="0" y="0"/>
+                      <a:ext cx="5731510" cy="3223895"/>
+                    </a:xfrm>
+                    <a:prstGeom prst="rect">
+                      <a:avLst/>
+                    </a:prstGeom>
+                  </pic:spPr>
+                </pic:pic>
+              </a:graphicData>
+            </a:graphic>
+          </wp:inline>
+        </w:drawing>
+      </w:r>
+    </w:p>
+    <w:p/>
+    <w:p>
+      <w:pPr>
+        <w:jc w:val="center"/>
+        <w:rPr>
+          <w:b/>
+          <w:bCs/>
+        </w:rPr>
+      </w:pPr>
+      <w:r>
+        <w:rPr>
+          <w:b/>
+          <w:bCs/>
+        </w:rPr>
+        <w:t>Git branching (Collaboration</w:t>
+      </w:r>
+    </w:p>
+    <w:p>
+      <w:pPr>
+        <w:jc w:val="center"/>
+        <w:rPr>
+          <w:b/>
+          <w:bCs/>
+        </w:rPr>
+      </w:pPr>
+      <w:r>
+        <w:rPr>
+          <w:b/>
+          <w:bCs/>
+          <w:noProof/>
+        </w:rPr>
+        <w:drawing>
+          <wp:inline distT="0" distB="0" distL="0" distR="0" wp14:anchorId="4BDC3E63" wp14:editId="38C6C2C2">
+            <wp:extent cx="5731510" cy="3223895"/>
+            <wp:effectExtent l="0" t="0" r="2540" b="0"/>
+            <wp:docPr id="7" name="Picture 7" descr="Graphical user interface, text, application, email&#10;&#10;Description automatically generated"/>
+            <wp:cNvGraphicFramePr>
+              <a:graphicFrameLocks xmlns:a="http://schemas.openxmlformats.org/drawingml/2006/main" noChangeAspect="1"/>
+            </wp:cNvGraphicFramePr>
+            <a:graphic xmlns:a="http://schemas.openxmlformats.org/drawingml/2006/main">
+              <a:graphicData uri="http://schemas.openxmlformats.org/drawingml/2006/picture">
+                <pic:pic xmlns:pic="http://schemas.openxmlformats.org/drawingml/2006/picture">
+                  <pic:nvPicPr>
+                    <pic:cNvPr id="7" name="Picture 7" descr="Graphical user interface, text, application, email&#10;&#10;Description automatically generated"/>
+                    <pic:cNvPicPr/>
+                  </pic:nvPicPr>
+                  <pic:blipFill>
+                    <a:blip r:embed="rId18" cstate="print">
+                      <a:extLst>
+                        <a:ext uri="{28A0092B-C50C-407E-A947-70E740481C1C}">
+                          <a14:useLocalDpi xmlns:a14="http://schemas.microsoft.com/office/drawing/2010/main" val="0"/>
+                        </a:ext>
+                      </a:extLst>
+                    </a:blip>
+                    <a:stretch>
+                      <a:fillRect/>
+                    </a:stretch>
+                  </pic:blipFill>
+                  <pic:spPr>
+                    <a:xfrm>
+                      <a:off x="0" y="0"/>
+                      <a:ext cx="5731510" cy="3223895"/>
+                    </a:xfrm>
+                    <a:prstGeom prst="rect">
+                      <a:avLst/>
+                    </a:prstGeom>
+                  </pic:spPr>
+                </pic:pic>
+              </a:graphicData>
+            </a:graphic>
+          </wp:inline>
+        </w:drawing>
+      </w:r>
+    </w:p>
+    <w:p>
+      <w:pPr>
+        <w:jc w:val="center"/>
+        <w:rPr>
+          <w:b/>
+          <w:bCs/>
+        </w:rPr>
+      </w:pPr>
+      <w:r>
+        <w:rPr>
+          <w:b/>
+          <w:bCs/>
+          <w:noProof/>
+        </w:rPr>
+        <w:lastRenderedPageBreak/>
+        <w:drawing>
+          <wp:inline distT="0" distB="0" distL="0" distR="0" wp14:anchorId="5F090A1D" wp14:editId="6F051053">
+            <wp:extent cx="5731510" cy="3223895"/>
+            <wp:effectExtent l="0" t="0" r="2540" b="0"/>
+            <wp:docPr id="8" name="Picture 8" descr="A screenshot of a computer&#10;&#10;Description automatically generated"/>
+            <wp:cNvGraphicFramePr>
+              <a:graphicFrameLocks xmlns:a="http://schemas.openxmlformats.org/drawingml/2006/main" noChangeAspect="1"/>
+            </wp:cNvGraphicFramePr>
+            <a:graphic xmlns:a="http://schemas.openxmlformats.org/drawingml/2006/main">
+              <a:graphicData uri="http://schemas.openxmlformats.org/drawingml/2006/picture">
+                <pic:pic xmlns:pic="http://schemas.openxmlformats.org/drawingml/2006/picture">
+                  <pic:nvPicPr>
+                    <pic:cNvPr id="8" name="Picture 8" descr="A screenshot of a computer&#10;&#10;Description automatically generated"/>
+                    <pic:cNvPicPr/>
+                  </pic:nvPicPr>
+                  <pic:blipFill>
+                    <a:blip r:embed="rId19" cstate="print">
+                      <a:extLst>
+                        <a:ext uri="{28A0092B-C50C-407E-A947-70E740481C1C}">
+                          <a14:useLocalDpi xmlns:a14="http://schemas.microsoft.com/office/drawing/2010/main" val="0"/>
+                        </a:ext>
+                      </a:extLst>
+                    </a:blip>
+                    <a:stretch>
+                      <a:fillRect/>
+                    </a:stretch>
+                  </pic:blipFill>
+                  <pic:spPr>
+                    <a:xfrm>
+                      <a:off x="0" y="0"/>
+                      <a:ext cx="5731510" cy="3223895"/>
+                    </a:xfrm>
+                    <a:prstGeom prst="rect">
+                      <a:avLst/>
+                    </a:prstGeom>
+                  </pic:spPr>
+                </pic:pic>
+              </a:graphicData>
+            </a:graphic>
+          </wp:inline>
+        </w:drawing>
+      </w:r>
+      <w:r>
+        <w:rPr>
+          <w:b/>
+          <w:bCs/>
+          <w:noProof/>
+        </w:rPr>
+        <w:drawing>
+          <wp:inline distT="0" distB="0" distL="0" distR="0" wp14:anchorId="690A1076" wp14:editId="48FCAFBD">
+            <wp:extent cx="5731510" cy="3223895"/>
+            <wp:effectExtent l="0" t="0" r="2540" b="0"/>
+            <wp:docPr id="15" name="Picture 15" descr="A screenshot of a computer&#10;&#10;Description automatically generated"/>
+            <wp:cNvGraphicFramePr>
+              <a:graphicFrameLocks xmlns:a="http://schemas.openxmlformats.org/drawingml/2006/main" noChangeAspect="1"/>
+            </wp:cNvGraphicFramePr>
+            <a:graphic xmlns:a="http://schemas.openxmlformats.org/drawingml/2006/main">
+              <a:graphicData uri="http://schemas.openxmlformats.org/drawingml/2006/picture">
+                <pic:pic xmlns:pic="http://schemas.openxmlformats.org/drawingml/2006/picture">
+                  <pic:nvPicPr>
+                    <pic:cNvPr id="15" name="Picture 15" descr="A screenshot of a computer&#10;&#10;Description automatically generated"/>
+                    <pic:cNvPicPr/>
+                  </pic:nvPicPr>
+                  <pic:blipFill>
+                    <a:blip r:embed="rId20" cstate="print">
                       <a:extLst>
                         <a:ext uri="{28A0092B-C50C-407E-A947-70E740481C1C}">
                           <a14:useLocalDpi xmlns:a14="http://schemas.microsoft.com/office/drawing/2010/main" val="0"/>

</xml_diff>

<commit_message>
push the code to repo from eclipse using eclipse git plug in and collaborated (git assignment is completed)
</commit_message>
<xml_diff>
--- a/git.docx
+++ b/git.docx
@@ -911,6 +911,268 @@
           </wp:inline>
         </w:drawing>
       </w:r>
+    </w:p>
+    <w:p>
+      <w:pPr>
+        <w:jc w:val="center"/>
+        <w:rPr>
+          <w:b/>
+          <w:bCs/>
+        </w:rPr>
+      </w:pPr>
+    </w:p>
+    <w:p>
+      <w:pPr>
+        <w:jc w:val="center"/>
+        <w:rPr>
+          <w:b/>
+          <w:bCs/>
+        </w:rPr>
+      </w:pPr>
+      <w:r>
+        <w:rPr>
+          <w:b/>
+          <w:bCs/>
+        </w:rPr>
+        <w:t xml:space="preserve">Git </w:t>
+      </w:r>
+      <w:proofErr w:type="gramStart"/>
+      <w:r>
+        <w:rPr>
+          <w:b/>
+          <w:bCs/>
+        </w:rPr>
+        <w:t>Remoting(</w:t>
+      </w:r>
+      <w:proofErr w:type="gramEnd"/>
+      <w:r>
+        <w:rPr>
+          <w:b/>
+          <w:bCs/>
+        </w:rPr>
+        <w:t>push the code to repo using eclipse Git plug in and Collaborated)</w:t>
+      </w:r>
+    </w:p>
+    <w:p>
+      <w:pPr>
+        <w:jc w:val="center"/>
+        <w:rPr>
+          <w:b/>
+          <w:bCs/>
+        </w:rPr>
+      </w:pPr>
+      <w:r>
+        <w:rPr>
+          <w:b/>
+          <w:bCs/>
+          <w:noProof/>
+        </w:rPr>
+        <w:lastRenderedPageBreak/>
+        <w:drawing>
+          <wp:inline distT="0" distB="0" distL="0" distR="0" wp14:anchorId="5C67707D" wp14:editId="004FD850">
+            <wp:extent cx="5731510" cy="3223895"/>
+            <wp:effectExtent l="0" t="0" r="2540" b="0"/>
+            <wp:docPr id="16" name="Picture 16" descr="Graphical user interface, text, application&#10;&#10;Description automatically generated"/>
+            <wp:cNvGraphicFramePr>
+              <a:graphicFrameLocks xmlns:a="http://schemas.openxmlformats.org/drawingml/2006/main" noChangeAspect="1"/>
+            </wp:cNvGraphicFramePr>
+            <a:graphic xmlns:a="http://schemas.openxmlformats.org/drawingml/2006/main">
+              <a:graphicData uri="http://schemas.openxmlformats.org/drawingml/2006/picture">
+                <pic:pic xmlns:pic="http://schemas.openxmlformats.org/drawingml/2006/picture">
+                  <pic:nvPicPr>
+                    <pic:cNvPr id="16" name="Picture 16" descr="Graphical user interface, text, application&#10;&#10;Description automatically generated"/>
+                    <pic:cNvPicPr/>
+                  </pic:nvPicPr>
+                  <pic:blipFill>
+                    <a:blip r:embed="rId21" cstate="print">
+                      <a:extLst>
+                        <a:ext uri="{28A0092B-C50C-407E-A947-70E740481C1C}">
+                          <a14:useLocalDpi xmlns:a14="http://schemas.microsoft.com/office/drawing/2010/main" val="0"/>
+                        </a:ext>
+                      </a:extLst>
+                    </a:blip>
+                    <a:stretch>
+                      <a:fillRect/>
+                    </a:stretch>
+                  </pic:blipFill>
+                  <pic:spPr>
+                    <a:xfrm>
+                      <a:off x="0" y="0"/>
+                      <a:ext cx="5731510" cy="3223895"/>
+                    </a:xfrm>
+                    <a:prstGeom prst="rect">
+                      <a:avLst/>
+                    </a:prstGeom>
+                  </pic:spPr>
+                </pic:pic>
+              </a:graphicData>
+            </a:graphic>
+          </wp:inline>
+        </w:drawing>
+      </w:r>
+      <w:r>
+        <w:rPr>
+          <w:b/>
+          <w:bCs/>
+          <w:noProof/>
+        </w:rPr>
+        <w:drawing>
+          <wp:inline distT="0" distB="0" distL="0" distR="0" wp14:anchorId="43A52E69" wp14:editId="7705E06E">
+            <wp:extent cx="5731510" cy="3223895"/>
+            <wp:effectExtent l="0" t="0" r="2540" b="0"/>
+            <wp:docPr id="17" name="Picture 17" descr="Graphical user interface, application&#10;&#10;Description automatically generated"/>
+            <wp:cNvGraphicFramePr>
+              <a:graphicFrameLocks xmlns:a="http://schemas.openxmlformats.org/drawingml/2006/main" noChangeAspect="1"/>
+            </wp:cNvGraphicFramePr>
+            <a:graphic xmlns:a="http://schemas.openxmlformats.org/drawingml/2006/main">
+              <a:graphicData uri="http://schemas.openxmlformats.org/drawingml/2006/picture">
+                <pic:pic xmlns:pic="http://schemas.openxmlformats.org/drawingml/2006/picture">
+                  <pic:nvPicPr>
+                    <pic:cNvPr id="17" name="Picture 17" descr="Graphical user interface, application&#10;&#10;Description automatically generated"/>
+                    <pic:cNvPicPr/>
+                  </pic:nvPicPr>
+                  <pic:blipFill>
+                    <a:blip r:embed="rId22" cstate="print">
+                      <a:extLst>
+                        <a:ext uri="{28A0092B-C50C-407E-A947-70E740481C1C}">
+                          <a14:useLocalDpi xmlns:a14="http://schemas.microsoft.com/office/drawing/2010/main" val="0"/>
+                        </a:ext>
+                      </a:extLst>
+                    </a:blip>
+                    <a:stretch>
+                      <a:fillRect/>
+                    </a:stretch>
+                  </pic:blipFill>
+                  <pic:spPr>
+                    <a:xfrm>
+                      <a:off x="0" y="0"/>
+                      <a:ext cx="5731510" cy="3223895"/>
+                    </a:xfrm>
+                    <a:prstGeom prst="rect">
+                      <a:avLst/>
+                    </a:prstGeom>
+                  </pic:spPr>
+                </pic:pic>
+              </a:graphicData>
+            </a:graphic>
+          </wp:inline>
+        </w:drawing>
+      </w:r>
+      <w:r>
+        <w:rPr>
+          <w:b/>
+          <w:bCs/>
+          <w:noProof/>
+        </w:rPr>
+        <w:lastRenderedPageBreak/>
+        <w:drawing>
+          <wp:inline distT="0" distB="0" distL="0" distR="0" wp14:anchorId="6E846818" wp14:editId="408EE126">
+            <wp:extent cx="5731510" cy="3223895"/>
+            <wp:effectExtent l="0" t="0" r="2540" b="0"/>
+            <wp:docPr id="18" name="Picture 18" descr="A screenshot of a computer&#10;&#10;Description automatically generated"/>
+            <wp:cNvGraphicFramePr>
+              <a:graphicFrameLocks xmlns:a="http://schemas.openxmlformats.org/drawingml/2006/main" noChangeAspect="1"/>
+            </wp:cNvGraphicFramePr>
+            <a:graphic xmlns:a="http://schemas.openxmlformats.org/drawingml/2006/main">
+              <a:graphicData uri="http://schemas.openxmlformats.org/drawingml/2006/picture">
+                <pic:pic xmlns:pic="http://schemas.openxmlformats.org/drawingml/2006/picture">
+                  <pic:nvPicPr>
+                    <pic:cNvPr id="18" name="Picture 18" descr="A screenshot of a computer&#10;&#10;Description automatically generated"/>
+                    <pic:cNvPicPr/>
+                  </pic:nvPicPr>
+                  <pic:blipFill>
+                    <a:blip r:embed="rId23" cstate="print">
+                      <a:extLst>
+                        <a:ext uri="{28A0092B-C50C-407E-A947-70E740481C1C}">
+                          <a14:useLocalDpi xmlns:a14="http://schemas.microsoft.com/office/drawing/2010/main" val="0"/>
+                        </a:ext>
+                      </a:extLst>
+                    </a:blip>
+                    <a:stretch>
+                      <a:fillRect/>
+                    </a:stretch>
+                  </pic:blipFill>
+                  <pic:spPr>
+                    <a:xfrm>
+                      <a:off x="0" y="0"/>
+                      <a:ext cx="5731510" cy="3223895"/>
+                    </a:xfrm>
+                    <a:prstGeom prst="rect">
+                      <a:avLst/>
+                    </a:prstGeom>
+                  </pic:spPr>
+                </pic:pic>
+              </a:graphicData>
+            </a:graphic>
+          </wp:inline>
+        </w:drawing>
+      </w:r>
+      <w:r>
+        <w:rPr>
+          <w:b/>
+          <w:bCs/>
+          <w:noProof/>
+        </w:rPr>
+        <w:drawing>
+          <wp:inline distT="0" distB="0" distL="0" distR="0" wp14:anchorId="09E39CCC" wp14:editId="7D00636C">
+            <wp:extent cx="5731510" cy="3223895"/>
+            <wp:effectExtent l="0" t="0" r="2540" b="0"/>
+            <wp:docPr id="19" name="Picture 19" descr="A screenshot of a computer&#10;&#10;Description automatically generated"/>
+            <wp:cNvGraphicFramePr>
+              <a:graphicFrameLocks xmlns:a="http://schemas.openxmlformats.org/drawingml/2006/main" noChangeAspect="1"/>
+            </wp:cNvGraphicFramePr>
+            <a:graphic xmlns:a="http://schemas.openxmlformats.org/drawingml/2006/main">
+              <a:graphicData uri="http://schemas.openxmlformats.org/drawingml/2006/picture">
+                <pic:pic xmlns:pic="http://schemas.openxmlformats.org/drawingml/2006/picture">
+                  <pic:nvPicPr>
+                    <pic:cNvPr id="19" name="Picture 19" descr="A screenshot of a computer&#10;&#10;Description automatically generated"/>
+                    <pic:cNvPicPr/>
+                  </pic:nvPicPr>
+                  <pic:blipFill>
+                    <a:blip r:embed="rId24" cstate="print">
+                      <a:extLst>
+                        <a:ext uri="{28A0092B-C50C-407E-A947-70E740481C1C}">
+                          <a14:useLocalDpi xmlns:a14="http://schemas.microsoft.com/office/drawing/2010/main" val="0"/>
+                        </a:ext>
+                      </a:extLst>
+                    </a:blip>
+                    <a:stretch>
+                      <a:fillRect/>
+                    </a:stretch>
+                  </pic:blipFill>
+                  <pic:spPr>
+                    <a:xfrm>
+                      <a:off x="0" y="0"/>
+                      <a:ext cx="5731510" cy="3223895"/>
+                    </a:xfrm>
+                    <a:prstGeom prst="rect">
+                      <a:avLst/>
+                    </a:prstGeom>
+                  </pic:spPr>
+                </pic:pic>
+              </a:graphicData>
+            </a:graphic>
+          </wp:inline>
+        </w:drawing>
+      </w:r>
+    </w:p>
+    <w:p>
+      <w:pPr>
+        <w:jc w:val="center"/>
+        <w:rPr>
+          <w:b/>
+          <w:bCs/>
+        </w:rPr>
+      </w:pPr>
+    </w:p>
+    <w:p>
+      <w:pPr>
+        <w:jc w:val="center"/>
+        <w:rPr>
+          <w:b/>
+          <w:bCs/>
+        </w:rPr>
+      </w:pPr>
     </w:p>
     <w:sectPr>
       <w:pgSz w:w="11906" w:h="16838"/>

</xml_diff>